<commit_message>
Tarkennettu palaverimuistioon tiimin vetaja seka scrum master
</commit_message>
<xml_diff>
--- a/PalaveriMuistiot/Muistio_projektiryhmä_12.3.2024.docx
+++ b/PalaveriMuistiot/Muistio_projektiryhmä_12.3.2024.docx
@@ -243,12 +243,21 @@
         </w:rPr>
         <w:tab/>
       </w:r>
-      <w:r>
-        <w:rPr>
-          <w:rFonts w:ascii="Arial" w:hAnsi="Arial" w:cs="Arial"/>
-          <w:lang w:val="fi-FI"/>
-        </w:rPr>
-        <w:t>Teams-palaveri</w:t>
+      <w:proofErr w:type="spellStart"/>
+      <w:r>
+        <w:rPr>
+          <w:rFonts w:ascii="Arial" w:hAnsi="Arial" w:cs="Arial"/>
+          <w:lang w:val="fi-FI"/>
+        </w:rPr>
+        <w:t>Teams</w:t>
+      </w:r>
+      <w:proofErr w:type="spellEnd"/>
+      <w:r>
+        <w:rPr>
+          <w:rFonts w:ascii="Arial" w:hAnsi="Arial" w:cs="Arial"/>
+          <w:lang w:val="fi-FI"/>
+        </w:rPr>
+        <w:t>-palaveri</w:t>
       </w:r>
     </w:p>
     <w:p>
@@ -549,7 +558,23 @@
           <w:rFonts w:ascii="Arial" w:hAnsi="Arial" w:cs="Arial"/>
           <w:lang w:val="fi-FI"/>
         </w:rPr>
-        <w:t xml:space="preserve"> Projektin nimeä ei vielä virallisesti päätetty. Mennään nimellä ”Projekti Muuvi”.</w:t>
+        <w:t xml:space="preserve"> Projektin nimeä ei vielä virallisesti päätetty. Mennään nimellä ”Projekti </w:t>
+      </w:r>
+      <w:proofErr w:type="spellStart"/>
+      <w:r>
+        <w:rPr>
+          <w:rFonts w:ascii="Arial" w:hAnsi="Arial" w:cs="Arial"/>
+          <w:lang w:val="fi-FI"/>
+        </w:rPr>
+        <w:t>Muuvi</w:t>
+      </w:r>
+      <w:proofErr w:type="spellEnd"/>
+      <w:r>
+        <w:rPr>
+          <w:rFonts w:ascii="Arial" w:hAnsi="Arial" w:cs="Arial"/>
+          <w:lang w:val="fi-FI"/>
+        </w:rPr>
+        <w:t>”.</w:t>
       </w:r>
     </w:p>
     <w:p>
@@ -565,8 +590,17 @@
           <w:rFonts w:ascii="Arial" w:hAnsi="Arial" w:cs="Arial"/>
           <w:lang w:val="fi-FI"/>
         </w:rPr>
-        <w:t>Perustetaan ”virtuaalineukkari” Teamsiin</w:t>
-      </w:r>
+        <w:t xml:space="preserve">Perustetaan ”virtuaalineukkari” </w:t>
+      </w:r>
+      <w:proofErr w:type="spellStart"/>
+      <w:r>
+        <w:rPr>
+          <w:rFonts w:ascii="Arial" w:hAnsi="Arial" w:cs="Arial"/>
+          <w:lang w:val="fi-FI"/>
+        </w:rPr>
+        <w:t>Teamsiin</w:t>
+      </w:r>
+      <w:proofErr w:type="spellEnd"/>
       <w:r>
         <w:rPr>
           <w:rFonts w:ascii="Arial" w:hAnsi="Arial" w:cs="Arial"/>
@@ -593,7 +627,23 @@
           <w:rFonts w:ascii="Arial" w:hAnsi="Arial" w:cs="Arial"/>
           <w:lang w:val="fi-FI"/>
         </w:rPr>
-        <w:t>äivittäiseen viestintään käytetään Discordia.</w:t>
+        <w:t xml:space="preserve">äivittäiseen viestintään käytetään </w:t>
+      </w:r>
+      <w:proofErr w:type="spellStart"/>
+      <w:r>
+        <w:rPr>
+          <w:rFonts w:ascii="Arial" w:hAnsi="Arial" w:cs="Arial"/>
+          <w:lang w:val="fi-FI"/>
+        </w:rPr>
+        <w:t>Discordia</w:t>
+      </w:r>
+      <w:proofErr w:type="spellEnd"/>
+      <w:r>
+        <w:rPr>
+          <w:rFonts w:ascii="Arial" w:hAnsi="Arial" w:cs="Arial"/>
+          <w:lang w:val="fi-FI"/>
+        </w:rPr>
+        <w:t>.</w:t>
       </w:r>
     </w:p>
     <w:p>
@@ -609,7 +659,23 @@
           <w:rFonts w:ascii="Arial" w:hAnsi="Arial" w:cs="Arial"/>
           <w:lang w:val="fi-FI"/>
         </w:rPr>
-        <w:t>Projektinhallintaan suunniteltiin GitHub organisaatiota, ja siellä olevia Kanban ominaisuuksia.</w:t>
+        <w:t xml:space="preserve">Projektinhallintaan suunniteltiin GitHub organisaatiota, ja siellä olevia </w:t>
+      </w:r>
+      <w:proofErr w:type="spellStart"/>
+      <w:r>
+        <w:rPr>
+          <w:rFonts w:ascii="Arial" w:hAnsi="Arial" w:cs="Arial"/>
+          <w:lang w:val="fi-FI"/>
+        </w:rPr>
+        <w:t>Kanban</w:t>
+      </w:r>
+      <w:proofErr w:type="spellEnd"/>
+      <w:r>
+        <w:rPr>
+          <w:rFonts w:ascii="Arial" w:hAnsi="Arial" w:cs="Arial"/>
+          <w:lang w:val="fi-FI"/>
+        </w:rPr>
+        <w:t xml:space="preserve"> ominaisuuksia.</w:t>
       </w:r>
     </w:p>
     <w:p>
@@ -648,113 +714,211 @@
           <w:rFonts w:ascii="Arial" w:hAnsi="Arial" w:cs="Arial"/>
           <w:lang w:val="fi-FI"/>
         </w:rPr>
+        <w:t xml:space="preserve"> maanantaisin klo 10</w:t>
+      </w:r>
+      <w:r>
+        <w:rPr>
+          <w:rFonts w:ascii="Arial" w:hAnsi="Arial" w:cs="Arial"/>
+          <w:lang w:val="fi-FI"/>
+        </w:rPr>
+        <w:t xml:space="preserve"> virallinen projektipalaveri</w:t>
+      </w:r>
+      <w:r>
+        <w:rPr>
+          <w:rFonts w:ascii="Arial" w:hAnsi="Arial" w:cs="Arial"/>
+          <w:lang w:val="fi-FI"/>
+        </w:rPr>
+        <w:t xml:space="preserve">. </w:t>
+      </w:r>
+      <w:r>
+        <w:rPr>
+          <w:rFonts w:ascii="Arial" w:hAnsi="Arial" w:cs="Arial"/>
+          <w:lang w:val="fi-FI"/>
+        </w:rPr>
+        <w:t>Päivittäiset n.15min tapaamiset</w:t>
+      </w:r>
+      <w:r>
+        <w:rPr>
+          <w:rFonts w:ascii="Arial" w:hAnsi="Arial" w:cs="Arial"/>
+          <w:lang w:val="fi-FI"/>
+        </w:rPr>
+        <w:t xml:space="preserve"> (</w:t>
+      </w:r>
+      <w:proofErr w:type="spellStart"/>
+      <w:r>
+        <w:rPr>
+          <w:rFonts w:ascii="Arial" w:hAnsi="Arial" w:cs="Arial"/>
+          <w:lang w:val="fi-FI"/>
+        </w:rPr>
+        <w:t>scrumit</w:t>
+      </w:r>
+      <w:proofErr w:type="spellEnd"/>
+      <w:r>
+        <w:rPr>
+          <w:rFonts w:ascii="Arial" w:hAnsi="Arial" w:cs="Arial"/>
+          <w:lang w:val="fi-FI"/>
+        </w:rPr>
+        <w:t>)</w:t>
+      </w:r>
+      <w:r>
+        <w:rPr>
+          <w:rFonts w:ascii="Arial" w:hAnsi="Arial" w:cs="Arial"/>
+          <w:lang w:val="fi-FI"/>
+        </w:rPr>
+        <w:t xml:space="preserve"> aamuisin n. klo 10.</w:t>
+      </w:r>
+    </w:p>
+    <w:p>
+      <w:pPr>
+        <w:ind w:left="2608"/>
+        <w:rPr>
+          <w:rFonts w:ascii="Arial" w:hAnsi="Arial" w:cs="Arial"/>
+          <w:lang w:val="fi-FI"/>
+        </w:rPr>
+      </w:pPr>
+      <w:r>
+        <w:rPr>
+          <w:rFonts w:ascii="Arial" w:hAnsi="Arial" w:cs="Arial"/>
+          <w:lang w:val="fi-FI"/>
+        </w:rPr>
+        <w:t xml:space="preserve">Palvelinohjelmistona käytetään Java </w:t>
+      </w:r>
+      <w:proofErr w:type="spellStart"/>
+      <w:r>
+        <w:rPr>
+          <w:rFonts w:ascii="Arial" w:hAnsi="Arial" w:cs="Arial"/>
+          <w:lang w:val="fi-FI"/>
+        </w:rPr>
+        <w:t>Springbootia</w:t>
+      </w:r>
+      <w:proofErr w:type="spellEnd"/>
+      <w:r>
+        <w:rPr>
+          <w:rFonts w:ascii="Arial" w:hAnsi="Arial" w:cs="Arial"/>
+          <w:lang w:val="fi-FI"/>
+        </w:rPr>
+        <w:t>.</w:t>
+      </w:r>
+    </w:p>
+    <w:p>
+      <w:pPr>
+        <w:ind w:left="2608"/>
+        <w:rPr>
+          <w:rFonts w:ascii="Arial" w:hAnsi="Arial" w:cs="Arial"/>
+          <w:lang w:val="fi-FI"/>
+        </w:rPr>
+      </w:pPr>
+      <w:proofErr w:type="spellStart"/>
+      <w:r>
+        <w:rPr>
+          <w:rFonts w:ascii="Arial" w:hAnsi="Arial" w:cs="Arial"/>
+          <w:lang w:val="fi-FI"/>
+        </w:rPr>
+        <w:t>Frontend</w:t>
+      </w:r>
+      <w:proofErr w:type="spellEnd"/>
+      <w:r>
+        <w:rPr>
+          <w:rFonts w:ascii="Arial" w:hAnsi="Arial" w:cs="Arial"/>
+          <w:lang w:val="fi-FI"/>
+        </w:rPr>
+        <w:t xml:space="preserve"> luodaan </w:t>
+      </w:r>
+      <w:proofErr w:type="spellStart"/>
+      <w:r>
+        <w:rPr>
+          <w:rFonts w:ascii="Arial" w:hAnsi="Arial" w:cs="Arial"/>
+          <w:lang w:val="fi-FI"/>
+        </w:rPr>
+        <w:t>React</w:t>
+      </w:r>
+      <w:proofErr w:type="spellEnd"/>
+      <w:r>
+        <w:rPr>
+          <w:rFonts w:ascii="Arial" w:hAnsi="Arial" w:cs="Arial"/>
+          <w:lang w:val="fi-FI"/>
+        </w:rPr>
+        <w:t xml:space="preserve"> sovelluksena.</w:t>
+      </w:r>
+    </w:p>
+    <w:p>
+      <w:pPr>
+        <w:ind w:left="2608"/>
+        <w:rPr>
+          <w:rFonts w:ascii="Arial" w:hAnsi="Arial" w:cs="Arial"/>
+          <w:lang w:val="fi-FI"/>
+        </w:rPr>
+      </w:pPr>
+      <w:r>
+        <w:rPr>
+          <w:rFonts w:ascii="Arial" w:hAnsi="Arial" w:cs="Arial"/>
+          <w:lang w:val="fi-FI"/>
+        </w:rPr>
+        <w:t xml:space="preserve">Tietokantana käytetään </w:t>
+      </w:r>
+      <w:proofErr w:type="spellStart"/>
+      <w:r>
+        <w:rPr>
+          <w:rFonts w:ascii="Arial" w:hAnsi="Arial" w:cs="Arial"/>
+          <w:lang w:val="fi-FI"/>
+        </w:rPr>
+        <w:t>PostreSQL:ää</w:t>
+      </w:r>
+      <w:proofErr w:type="spellEnd"/>
+      <w:r>
+        <w:rPr>
+          <w:rFonts w:ascii="Arial" w:hAnsi="Arial" w:cs="Arial"/>
+          <w:lang w:val="fi-FI"/>
+        </w:rPr>
+        <w:t>.</w:t>
+      </w:r>
+    </w:p>
+    <w:p>
+      <w:pPr>
+        <w:ind w:left="2608"/>
+        <w:rPr>
+          <w:rFonts w:ascii="Arial" w:hAnsi="Arial" w:cs="Arial"/>
+          <w:lang w:val="fi-FI"/>
+        </w:rPr>
+      </w:pPr>
+      <w:r>
+        <w:rPr>
+          <w:rFonts w:ascii="Arial" w:hAnsi="Arial" w:cs="Arial"/>
+          <w:lang w:val="fi-FI"/>
+        </w:rPr>
+        <w:t xml:space="preserve">Projektitiimin vetäjänä toimii Juho Hietala. </w:t>
+      </w:r>
+      <w:proofErr w:type="spellStart"/>
+      <w:r>
+        <w:rPr>
+          <w:rFonts w:ascii="Arial" w:hAnsi="Arial" w:cs="Arial"/>
+          <w:lang w:val="fi-FI"/>
+        </w:rPr>
+        <w:t>Scrum</w:t>
+      </w:r>
+      <w:proofErr w:type="spellEnd"/>
+      <w:r>
+        <w:rPr>
+          <w:rFonts w:ascii="Arial" w:hAnsi="Arial" w:cs="Arial"/>
+          <w:lang w:val="fi-FI"/>
+        </w:rPr>
         <w:t xml:space="preserve"> </w:t>
       </w:r>
-      <w:r>
-        <w:rPr>
-          <w:rFonts w:ascii="Arial" w:hAnsi="Arial" w:cs="Arial"/>
-          <w:lang w:val="fi-FI"/>
-        </w:rPr>
-        <w:t>maanantaisin klo 10</w:t>
-      </w:r>
-      <w:r>
-        <w:rPr>
-          <w:rFonts w:ascii="Arial" w:hAnsi="Arial" w:cs="Arial"/>
-          <w:lang w:val="fi-FI"/>
-        </w:rPr>
-        <w:t xml:space="preserve"> virallinen projektipalaveri</w:t>
-      </w:r>
-      <w:r>
-        <w:rPr>
-          <w:rFonts w:ascii="Arial" w:hAnsi="Arial" w:cs="Arial"/>
-          <w:lang w:val="fi-FI"/>
-        </w:rPr>
-        <w:t xml:space="preserve">. </w:t>
-      </w:r>
-      <w:r>
-        <w:rPr>
-          <w:rFonts w:ascii="Arial" w:hAnsi="Arial" w:cs="Arial"/>
-          <w:lang w:val="fi-FI"/>
-        </w:rPr>
-        <w:t>Päivittäiset n.15min tapaamiset</w:t>
-      </w:r>
-      <w:r>
-        <w:rPr>
-          <w:rFonts w:ascii="Arial" w:hAnsi="Arial" w:cs="Arial"/>
-          <w:lang w:val="fi-FI"/>
-        </w:rPr>
-        <w:t xml:space="preserve"> (scrumit)</w:t>
-      </w:r>
-      <w:r>
-        <w:rPr>
-          <w:rFonts w:ascii="Arial" w:hAnsi="Arial" w:cs="Arial"/>
-          <w:lang w:val="fi-FI"/>
-        </w:rPr>
-        <w:t xml:space="preserve"> aamuisin n. klo 10.</w:t>
-      </w:r>
-    </w:p>
-    <w:p>
-      <w:pPr>
-        <w:ind w:left="2608"/>
-        <w:rPr>
-          <w:rFonts w:ascii="Arial" w:hAnsi="Arial" w:cs="Arial"/>
-          <w:lang w:val="fi-FI"/>
-        </w:rPr>
-      </w:pPr>
-      <w:r>
-        <w:rPr>
-          <w:rFonts w:ascii="Arial" w:hAnsi="Arial" w:cs="Arial"/>
-          <w:lang w:val="fi-FI"/>
-        </w:rPr>
-        <w:t>Palvelinohjelmistona käytetään Java Springbootia.</w:t>
-      </w:r>
-    </w:p>
-    <w:p>
-      <w:pPr>
-        <w:ind w:left="2608"/>
-        <w:rPr>
-          <w:rFonts w:ascii="Arial" w:hAnsi="Arial" w:cs="Arial"/>
-          <w:lang w:val="fi-FI"/>
-        </w:rPr>
-      </w:pPr>
-      <w:r>
-        <w:rPr>
-          <w:rFonts w:ascii="Arial" w:hAnsi="Arial" w:cs="Arial"/>
-          <w:lang w:val="fi-FI"/>
-        </w:rPr>
-        <w:t>Frontend luodaan React sovelluksena.</w:t>
-      </w:r>
-    </w:p>
-    <w:p>
-      <w:pPr>
-        <w:ind w:left="2608"/>
-        <w:rPr>
-          <w:rFonts w:ascii="Arial" w:hAnsi="Arial" w:cs="Arial"/>
-          <w:lang w:val="fi-FI"/>
-        </w:rPr>
-      </w:pPr>
-      <w:r>
-        <w:rPr>
-          <w:rFonts w:ascii="Arial" w:hAnsi="Arial" w:cs="Arial"/>
-          <w:lang w:val="fi-FI"/>
-        </w:rPr>
-        <w:t>Tietokantana käytetään PostreSQL:ää.</w:t>
-      </w:r>
-    </w:p>
-    <w:p>
-      <w:pPr>
-        <w:ind w:left="2608"/>
-        <w:rPr>
-          <w:rFonts w:ascii="Arial" w:hAnsi="Arial" w:cs="Arial"/>
-          <w:lang w:val="fi-FI"/>
-        </w:rPr>
-      </w:pPr>
-      <w:r>
-        <w:rPr>
-          <w:rFonts w:ascii="Arial" w:hAnsi="Arial" w:cs="Arial"/>
-          <w:lang w:val="fi-FI"/>
-        </w:rPr>
-        <w:t>Tässä vaiheessa on vielä jokseenkin epäselvää, millainen projektin arkkitehtuuri tulee olemaan.</w:t>
+      <w:proofErr w:type="spellStart"/>
+      <w:r>
+        <w:rPr>
+          <w:rFonts w:ascii="Arial" w:hAnsi="Arial" w:cs="Arial"/>
+          <w:lang w:val="fi-FI"/>
+        </w:rPr>
+        <w:t>masterina</w:t>
+      </w:r>
+      <w:proofErr w:type="spellEnd"/>
+      <w:r>
+        <w:rPr>
+          <w:rFonts w:ascii="Arial" w:hAnsi="Arial" w:cs="Arial"/>
+          <w:lang w:val="fi-FI"/>
+        </w:rPr>
+        <w:t xml:space="preserve"> toimii Mikko Kujala.</w:t>
       </w:r>
     </w:p>
     <w:p>
@@ -938,7 +1102,62 @@
           <w:rFonts w:ascii="Arial" w:hAnsi="Arial" w:cs="Arial"/>
           <w:lang w:val="fi-FI"/>
         </w:rPr>
-        <w:t>Suunnitellaan Backlogia GitHubiin. Tehdään ER-sekä komponenttikaaviot. Tutustutaan tekniikoihin.</w:t>
+        <w:t xml:space="preserve">Suunnitellaan </w:t>
+      </w:r>
+      <w:proofErr w:type="spellStart"/>
+      <w:r>
+        <w:rPr>
+          <w:rFonts w:ascii="Arial" w:hAnsi="Arial" w:cs="Arial"/>
+          <w:lang w:val="fi-FI"/>
+        </w:rPr>
+        <w:t>Backlogia</w:t>
+      </w:r>
+      <w:proofErr w:type="spellEnd"/>
+      <w:r>
+        <w:rPr>
+          <w:rFonts w:ascii="Arial" w:hAnsi="Arial" w:cs="Arial"/>
+          <w:lang w:val="fi-FI"/>
+        </w:rPr>
+        <w:t xml:space="preserve">, </w:t>
+      </w:r>
+      <w:proofErr w:type="spellStart"/>
+      <w:r>
+        <w:rPr>
+          <w:rFonts w:ascii="Arial" w:hAnsi="Arial" w:cs="Arial"/>
+          <w:lang w:val="fi-FI"/>
+        </w:rPr>
+        <w:t>roadmapia</w:t>
+      </w:r>
+      <w:proofErr w:type="spellEnd"/>
+      <w:r>
+        <w:rPr>
+          <w:rFonts w:ascii="Arial" w:hAnsi="Arial" w:cs="Arial"/>
+          <w:lang w:val="fi-FI"/>
+        </w:rPr>
+        <w:t xml:space="preserve"> sekä </w:t>
+      </w:r>
+      <w:proofErr w:type="spellStart"/>
+      <w:r>
+        <w:rPr>
+          <w:rFonts w:ascii="Arial" w:hAnsi="Arial" w:cs="Arial"/>
+          <w:lang w:val="fi-FI"/>
+        </w:rPr>
+        <w:t>Kanban</w:t>
+      </w:r>
+      <w:proofErr w:type="spellEnd"/>
+      <w:r>
+        <w:rPr>
+          <w:rFonts w:ascii="Arial" w:hAnsi="Arial" w:cs="Arial"/>
+          <w:lang w:val="fi-FI"/>
+        </w:rPr>
+        <w:t xml:space="preserve"> taulukkoa</w:t>
+      </w:r>
+      <w:r>
+        <w:rPr>
+          <w:rFonts w:ascii="Arial" w:hAnsi="Arial" w:cs="Arial"/>
+          <w:lang w:val="fi-FI"/>
+        </w:rPr>
+        <w:t xml:space="preserve"> GitHubiin. Tehdään ER-sekä komponenttikaaviot. Tutustutaan tekniikoihin.</w:t>
       </w:r>
     </w:p>
     <w:p>
@@ -1044,6 +1263,7 @@
                 <w:lang w:val="fi-FI"/>
               </w:rPr>
             </w:pPr>
+            <w:proofErr w:type="spellStart"/>
             <w:r>
               <w:rPr>
                 <w:rFonts w:ascii="Arial" w:hAnsi="Arial" w:cs="Arial"/>
@@ -1051,7 +1271,17 @@
                 <w:bCs w:val="0"/>
                 <w:lang w:val="fi-FI"/>
               </w:rPr>
-              <w:t>Backlogin luominen</w:t>
+              <w:t>Backlogin</w:t>
+            </w:r>
+            <w:proofErr w:type="spellEnd"/>
+            <w:r>
+              <w:rPr>
+                <w:rFonts w:ascii="Arial" w:hAnsi="Arial" w:cs="Arial"/>
+                <w:b w:val="0"/>
+                <w:bCs w:val="0"/>
+                <w:lang w:val="fi-FI"/>
+              </w:rPr>
+              <w:t xml:space="preserve"> luominen</w:t>
             </w:r>
           </w:p>
         </w:tc>
@@ -1256,7 +1486,27 @@
                 <w:bCs w:val="0"/>
                 <w:lang w:val="fi-FI"/>
               </w:rPr>
-              <w:t>Java Springbootiin tutustuminen</w:t>
+              <w:t xml:space="preserve">Java </w:t>
+            </w:r>
+            <w:proofErr w:type="spellStart"/>
+            <w:r>
+              <w:rPr>
+                <w:rFonts w:ascii="Arial" w:hAnsi="Arial" w:cs="Arial"/>
+                <w:b w:val="0"/>
+                <w:bCs w:val="0"/>
+                <w:lang w:val="fi-FI"/>
+              </w:rPr>
+              <w:t>Springbootiin</w:t>
+            </w:r>
+            <w:proofErr w:type="spellEnd"/>
+            <w:r>
+              <w:rPr>
+                <w:rFonts w:ascii="Arial" w:hAnsi="Arial" w:cs="Arial"/>
+                <w:b w:val="0"/>
+                <w:bCs w:val="0"/>
+                <w:lang w:val="fi-FI"/>
+              </w:rPr>
+              <w:t xml:space="preserve"> tutustuminen</w:t>
             </w:r>
           </w:p>
         </w:tc>
@@ -1408,6 +1658,7 @@
         </w:rPr>
         <w:t xml:space="preserve"> </w:t>
       </w:r>
+      <w:proofErr w:type="gramStart"/>
       <w:r>
         <w:rPr>
           <w:rFonts w:ascii="Arial" w:hAnsi="Arial" w:cs="Arial"/>
@@ -1415,6 +1666,7 @@
         </w:rPr>
         <w:t>järjestetään</w:t>
       </w:r>
+      <w:proofErr w:type="gramEnd"/>
       <w:r>
         <w:rPr>
           <w:rFonts w:ascii="Arial" w:hAnsi="Arial" w:cs="Arial"/>
@@ -1589,8 +1841,17 @@
           <w:rFonts w:ascii="Arial" w:hAnsi="Arial" w:cs="Arial"/>
           <w:lang w:val="fi-FI"/>
         </w:rPr>
-        <w:t>GitHub repositorioon</w:t>
-      </w:r>
+        <w:t xml:space="preserve">GitHub </w:t>
+      </w:r>
+      <w:proofErr w:type="spellStart"/>
+      <w:r>
+        <w:rPr>
+          <w:rFonts w:ascii="Arial" w:hAnsi="Arial" w:cs="Arial"/>
+          <w:lang w:val="fi-FI"/>
+        </w:rPr>
+        <w:t>repositorioon</w:t>
+      </w:r>
+      <w:proofErr w:type="spellEnd"/>
       <w:r>
         <w:rPr>
           <w:rFonts w:ascii="Arial" w:hAnsi="Arial" w:cs="Arial"/>
@@ -1682,6 +1943,7 @@
         <w:lang w:val="fi-FI"/>
       </w:rPr>
     </w:pPr>
+    <w:proofErr w:type="spellStart"/>
     <w:r>
       <w:rPr>
         <w:rFonts w:ascii="Arial" w:hAnsi="Arial" w:cs="Arial"/>
@@ -1690,6 +1952,7 @@
       </w:rPr>
       <w:t>Muuvi</w:t>
     </w:r>
+    <w:proofErr w:type="spellEnd"/>
     <w:r>
       <w:rPr>
         <w:rFonts w:ascii="Arial" w:hAnsi="Arial" w:cs="Arial"/>
@@ -2980,6 +3243,15 @@
 </file>
 
 <file path=customXml/item2.xml><?xml version="1.0" encoding="utf-8"?>
+<?mso-contentType ?>
+<FormTemplates xmlns="http://schemas.microsoft.com/sharepoint/v3/contenttype/forms">
+  <Display>DocumentLibraryForm</Display>
+  <Edit>DocumentLibraryForm</Edit>
+  <New>DocumentLibraryForm</New>
+</FormTemplates>
+</file>
+
+<file path=customXml/item3.xml><?xml version="1.0" encoding="utf-8"?>
 <p:properties xmlns:p="http://schemas.microsoft.com/office/2006/metadata/properties" xmlns:xsi="http://www.w3.org/2001/XMLSchema-instance" xmlns:pc="http://schemas.microsoft.com/office/infopath/2007/PartnerControls">
   <documentManagement>
     <P_x00e4__x00e4_tevahvistinlis_x00e4_tty xmlns="c30fe5ff-9b7f-419c-8bf1-c243af2209cd" xsi:nil="true"/>
@@ -2989,15 +3261,6 @@
     </lcf76f155ced4ddcb4097134ff3c332f>
   </documentManagement>
 </p:properties>
-</file>
-
-<file path=customXml/item3.xml><?xml version="1.0" encoding="utf-8"?>
-<?mso-contentType ?>
-<FormTemplates xmlns="http://schemas.microsoft.com/sharepoint/v3/contenttype/forms">
-  <Display>DocumentLibraryForm</Display>
-  <Edit>DocumentLibraryForm</Edit>
-  <New>DocumentLibraryForm</New>
-</FormTemplates>
 </file>
 
 <file path=customXml/itemProps1.xml><?xml version="1.0" encoding="utf-8"?>
@@ -3020,6 +3283,14 @@
 </file>
 
 <file path=customXml/itemProps2.xml><?xml version="1.0" encoding="utf-8"?>
+<ds:datastoreItem xmlns:ds="http://schemas.openxmlformats.org/officeDocument/2006/customXml" ds:itemID="{C8785BFE-78EE-4895-816B-0FCBACB10430}">
+  <ds:schemaRefs>
+    <ds:schemaRef ds:uri="http://schemas.microsoft.com/sharepoint/v3/contenttype/forms"/>
+  </ds:schemaRefs>
+</ds:datastoreItem>
+</file>
+
+<file path=customXml/itemProps3.xml><?xml version="1.0" encoding="utf-8"?>
 <ds:datastoreItem xmlns:ds="http://schemas.openxmlformats.org/officeDocument/2006/customXml" ds:itemID="{8006C16B-A694-4BB9-8493-CF10078A5D81}">
   <ds:schemaRefs>
     <ds:schemaRef ds:uri="http://schemas.microsoft.com/office/2006/metadata/properties"/>
@@ -3028,12 +3299,4 @@
     <ds:schemaRef ds:uri="d672870b-2ee2-4dee-b31a-df528f16b988"/>
   </ds:schemaRefs>
 </ds:datastoreItem>
-</file>
-
-<file path=customXml/itemProps3.xml><?xml version="1.0" encoding="utf-8"?>
-<ds:datastoreItem xmlns:ds="http://schemas.openxmlformats.org/officeDocument/2006/customXml" ds:itemID="{C8785BFE-78EE-4895-816B-0FCBACB10430}">
-  <ds:schemaRefs>
-    <ds:schemaRef ds:uri="http://schemas.microsoft.com/sharepoint/v3/contenttype/forms"/>
-  </ds:schemaRefs>
-</ds:datastoreItem>
 </file>
</xml_diff>